<commit_message>
Testing done properly and defects are taken screenshots
</commit_message>
<xml_diff>
--- a/01_Project_Overview/Project_Overview_OrangeHRM.docx
+++ b/01_Project_Overview/Project_Overview_OrangeHRM.docx
@@ -97,13 +97,8 @@
       <w:r>
         <w:t xml:space="preserve"> on the </w:t>
       </w:r>
-      <w:proofErr w:type="gramStart"/>
-      <w:r>
-        <w:t>Orange</w:t>
-      </w:r>
-      <w:proofErr w:type="gramEnd"/>
-      <w:r>
-        <w:t xml:space="preserve"> HRM</w:t>
+      <w:r>
+        <w:t>Orange HRM</w:t>
       </w:r>
       <w:r>
         <w:t xml:space="preserve"> web application to ensure that all functional modules are working as expected.</w:t>
@@ -150,7 +145,28 @@
         <w:t>Admin, PIM, Leave, Recruitment, Performance, and Time Management</w:t>
       </w:r>
       <w:r>
-        <w:t>, which help HR teams in their day-to-day activities such as employee registration, leave requests, and performance tracking.</w:t>
+        <w:rPr>
+          <w:b/>
+          <w:bCs/>
+        </w:rPr>
+        <w:t>,</w:t>
+      </w:r>
+      <w:r>
+        <w:rPr>
+          <w:b/>
+          <w:bCs/>
+        </w:rPr>
+        <w:t>Dashboard</w:t>
+      </w:r>
+      <w:r>
+        <w:rPr>
+          <w:b/>
+          <w:bCs/>
+        </w:rPr>
+        <w:t>,myinfo</w:t>
+      </w:r>
+      <w:r>
+        <w:t xml:space="preserve"> which help HR teams in their day-to-day activities such as employee registration, leave requests, and performance tracking.</w:t>
       </w:r>
     </w:p>
     <w:p>
@@ -333,7 +349,7 @@
       </w:tblPr>
       <w:tblGrid>
         <w:gridCol w:w="1362"/>
-        <w:gridCol w:w="4200"/>
+        <w:gridCol w:w="5301"/>
       </w:tblGrid>
       <w:tr>
         <w:trPr>
@@ -366,7 +382,7 @@
         </w:tc>
         <w:tc>
           <w:tcPr>
-            <w:tcW w:w="0" w:type="auto"/>
+            <w:tcW w:w="5256" w:type="dxa"/>
             <w:vAlign w:val="center"/>
             <w:hideMark/>
           </w:tcPr>
@@ -407,7 +423,7 @@
         </w:tc>
         <w:tc>
           <w:tcPr>
-            <w:tcW w:w="0" w:type="auto"/>
+            <w:tcW w:w="5256" w:type="dxa"/>
             <w:vAlign w:val="center"/>
             <w:hideMark/>
           </w:tcPr>
@@ -436,7 +452,7 @@
         </w:tc>
         <w:tc>
           <w:tcPr>
-            <w:tcW w:w="0" w:type="auto"/>
+            <w:tcW w:w="5256" w:type="dxa"/>
             <w:vAlign w:val="center"/>
             <w:hideMark/>
           </w:tcPr>
@@ -465,7 +481,7 @@
         </w:tc>
         <w:tc>
           <w:tcPr>
-            <w:tcW w:w="0" w:type="auto"/>
+            <w:tcW w:w="5256" w:type="dxa"/>
             <w:vAlign w:val="center"/>
             <w:hideMark/>
           </w:tcPr>
@@ -494,7 +510,7 @@
         </w:tc>
         <w:tc>
           <w:tcPr>
-            <w:tcW w:w="0" w:type="auto"/>
+            <w:tcW w:w="5256" w:type="dxa"/>
             <w:vAlign w:val="center"/>
             <w:hideMark/>
           </w:tcPr>
@@ -523,7 +539,7 @@
         </w:tc>
         <w:tc>
           <w:tcPr>
-            <w:tcW w:w="0" w:type="auto"/>
+            <w:tcW w:w="5256" w:type="dxa"/>
             <w:vAlign w:val="center"/>
             <w:hideMark/>
           </w:tcPr>
@@ -552,13 +568,67 @@
         </w:tc>
         <w:tc>
           <w:tcPr>
+            <w:tcW w:w="5256" w:type="dxa"/>
+            <w:vAlign w:val="center"/>
+            <w:hideMark/>
+          </w:tcPr>
+          <w:p>
+            <w:r>
+              <w:t>View employee activity summaries</w:t>
+            </w:r>
+          </w:p>
+        </w:tc>
+      </w:tr>
+      <w:tr>
+        <w:trPr>
+          <w:tblCellSpacing w:w="15" w:type="dxa"/>
+        </w:trPr>
+        <w:tc>
+          <w:tcPr>
             <w:tcW w:w="0" w:type="auto"/>
             <w:vAlign w:val="center"/>
-            <w:hideMark/>
-          </w:tcPr>
-          <w:p>
-            <w:r>
-              <w:t>View employee activity summaries</w:t>
+          </w:tcPr>
+          <w:p>
+            <w:r>
+              <w:t>My info</w:t>
+            </w:r>
+          </w:p>
+        </w:tc>
+        <w:tc>
+          <w:tcPr>
+            <w:tcW w:w="5256" w:type="dxa"/>
+            <w:vAlign w:val="center"/>
+          </w:tcPr>
+          <w:p>
+            <w:r>
+              <w:t>view and manage their personal information</w:t>
+            </w:r>
+          </w:p>
+        </w:tc>
+      </w:tr>
+      <w:tr>
+        <w:trPr>
+          <w:tblCellSpacing w:w="15" w:type="dxa"/>
+        </w:trPr>
+        <w:tc>
+          <w:tcPr>
+            <w:tcW w:w="0" w:type="auto"/>
+            <w:vAlign w:val="center"/>
+          </w:tcPr>
+          <w:p>
+            <w:r>
+              <w:t>Time</w:t>
+            </w:r>
+          </w:p>
+        </w:tc>
+        <w:tc>
+          <w:tcPr>
+            <w:tcW w:w="5256" w:type="dxa"/>
+            <w:vAlign w:val="center"/>
+          </w:tcPr>
+          <w:p>
+            <w:r>
+              <w:t>track employee working hours, attendance, and timesheet activities efficiently.</w:t>
             </w:r>
           </w:p>
         </w:tc>
@@ -596,8 +666,7 @@
       </w:tblPr>
       <w:tblGrid>
         <w:gridCol w:w="2481"/>
-        <w:gridCol w:w="3338"/>
-        <w:gridCol w:w="81"/>
+        <w:gridCol w:w="4040"/>
       </w:tblGrid>
       <w:tr>
         <w:trPr>
@@ -630,7 +699,7 @@
         </w:tc>
         <w:tc>
           <w:tcPr>
-            <w:tcW w:w="0" w:type="auto"/>
+            <w:tcW w:w="3995" w:type="dxa"/>
             <w:vAlign w:val="center"/>
             <w:hideMark/>
           </w:tcPr>
@@ -652,20 +721,6 @@
             </w:r>
           </w:p>
         </w:tc>
-        <w:tc>
-          <w:tcPr>
-            <w:tcW w:w="0" w:type="auto"/>
-          </w:tcPr>
-          <w:p>
-            <w:pPr>
-              <w:rPr>
-                <w:b/>
-                <w:bCs/>
-                <w:color w:val="7030A0"/>
-              </w:rPr>
-            </w:pPr>
-          </w:p>
-        </w:tc>
       </w:tr>
       <w:tr>
         <w:trPr>
@@ -685,7 +740,7 @@
         </w:tc>
         <w:tc>
           <w:tcPr>
-            <w:tcW w:w="0" w:type="auto"/>
+            <w:tcW w:w="3995" w:type="dxa"/>
             <w:vAlign w:val="center"/>
             <w:hideMark/>
           </w:tcPr>
@@ -694,12 +749,6 @@
               <w:t>Microsoft Excel / Google Sheets</w:t>
             </w:r>
           </w:p>
-        </w:tc>
-        <w:tc>
-          <w:tcPr>
-            <w:tcW w:w="0" w:type="auto"/>
-          </w:tcPr>
-          <w:p/>
         </w:tc>
       </w:tr>
       <w:tr>
@@ -720,7 +769,7 @@
         </w:tc>
         <w:tc>
           <w:tcPr>
-            <w:tcW w:w="0" w:type="auto"/>
+            <w:tcW w:w="3995" w:type="dxa"/>
             <w:vAlign w:val="center"/>
             <w:hideMark/>
           </w:tcPr>
@@ -729,12 +778,6 @@
               <w:t>MS Word</w:t>
             </w:r>
           </w:p>
-        </w:tc>
-        <w:tc>
-          <w:tcPr>
-            <w:tcW w:w="0" w:type="auto"/>
-          </w:tcPr>
-          <w:p/>
         </w:tc>
       </w:tr>
       <w:tr>
@@ -755,21 +798,15 @@
         </w:tc>
         <w:tc>
           <w:tcPr>
-            <w:tcW w:w="0" w:type="auto"/>
-            <w:vAlign w:val="center"/>
-            <w:hideMark/>
-          </w:tcPr>
-          <w:p>
-            <w:r>
-              <w:t>Jira (or Excel if Jira not available)</w:t>
-            </w:r>
-          </w:p>
-        </w:tc>
-        <w:tc>
-          <w:tcPr>
-            <w:tcW w:w="0" w:type="auto"/>
-          </w:tcPr>
-          <w:p/>
+            <w:tcW w:w="3995" w:type="dxa"/>
+            <w:vAlign w:val="center"/>
+            <w:hideMark/>
+          </w:tcPr>
+          <w:p>
+            <w:r>
+              <w:t>Excel</w:t>
+            </w:r>
+          </w:p>
         </w:tc>
       </w:tr>
       <w:tr>
@@ -790,7 +827,7 @@
         </w:tc>
         <w:tc>
           <w:tcPr>
-            <w:tcW w:w="0" w:type="auto"/>
+            <w:tcW w:w="3995" w:type="dxa"/>
             <w:vAlign w:val="center"/>
             <w:hideMark/>
           </w:tcPr>
@@ -799,12 +836,6 @@
               <w:t>Chrome, Firefox, Edge</w:t>
             </w:r>
           </w:p>
-        </w:tc>
-        <w:tc>
-          <w:tcPr>
-            <w:tcW w:w="0" w:type="auto"/>
-          </w:tcPr>
-          <w:p/>
         </w:tc>
       </w:tr>
     </w:tbl>
@@ -845,6 +876,7 @@
         </w:numPr>
       </w:pPr>
       <w:r>
+        <w:lastRenderedPageBreak/>
         <w:t>UI Testing</w:t>
       </w:r>
     </w:p>
@@ -878,7 +910,6 @@
         </w:numPr>
       </w:pPr>
       <w:r>
-        <w:lastRenderedPageBreak/>
         <w:t>Retesting</w:t>
       </w:r>
     </w:p>
@@ -1235,18 +1266,14 @@
       </w:r>
     </w:p>
     <w:p>
-      <w:r>
-        <w:pict w14:anchorId="083D719A">
-          <v:rect id="_x0000_i1034" style="width:0;height:1.5pt" o:hralign="center" o:hrstd="t" o:hr="t" fillcolor="#a0a0a0" stroked="f"/>
-        </w:pict>
-      </w:r>
-    </w:p>
-    <w:p>
       <w:pPr>
         <w:pStyle w:val="Style2"/>
       </w:pPr>
       <w:r>
-        <w:t>10.</w:t>
+        <w:t>1</w:t>
+      </w:r>
+      <w:r>
+        <w:t>0.</w:t>
       </w:r>
       <w:r>
         <w:t xml:space="preserve"> Team Information</w:t>
@@ -1377,13 +1404,8 @@
               <w:t>Arun</w:t>
             </w:r>
             <w:r>
-              <w:t xml:space="preserve"> </w:t>
-            </w:r>
-            <w:proofErr w:type="spellStart"/>
-            <w:r>
-              <w:t>kumar</w:t>
-            </w:r>
-            <w:proofErr w:type="spellEnd"/>
+              <w:t xml:space="preserve"> kumar</w:t>
+            </w:r>
           </w:p>
         </w:tc>
         <w:tc>
@@ -1405,6 +1427,7 @@
     </w:tbl>
     <w:p>
       <w:r>
+        <w:lastRenderedPageBreak/>
         <w:pict w14:anchorId="383BC43D">
           <v:rect id="_x0000_i1035" style="width:0;height:1.5pt" o:hralign="center" o:hrstd="t" o:hr="t" fillcolor="#a0a0a0" stroked="f"/>
         </w:pict>
@@ -1423,7 +1446,6 @@
         <w:pStyle w:val="Style2"/>
       </w:pPr>
       <w:r>
-        <w:lastRenderedPageBreak/>
         <w:t>11.</w:t>
       </w:r>
       <w:r>
@@ -1776,6 +1798,11 @@
 
 <file path=word/numbering.xml><?xml version="1.0" encoding="utf-8"?>
 <w:numbering xmlns:wpc="http://schemas.microsoft.com/office/word/2010/wordprocessingCanvas" xmlns:cx="http://schemas.microsoft.com/office/drawing/2014/chartex" xmlns:cx1="http://schemas.microsoft.com/office/drawing/2015/9/8/chartex" xmlns:cx2="http://schemas.microsoft.com/office/drawing/2015/10/21/chartex" xmlns:cx3="http://schemas.microsoft.com/office/drawing/2016/5/9/chartex" xmlns:cx4="http://schemas.microsoft.com/office/drawing/2016/5/10/chartex" xmlns:cx5="http://schemas.microsoft.com/office/drawing/2016/5/11/chartex" xmlns:cx6="http://schemas.microsoft.com/office/drawing/2016/5/12/chartex" xmlns:cx7="http://schemas.microsoft.com/office/drawing/2016/5/13/chartex" xmlns:cx8="http://schemas.microsoft.com/office/drawing/2016/5/14/chartex" xmlns:mc="http://schemas.openxmlformats.org/markup-compatibility/2006" xmlns:aink="http://schemas.microsoft.com/office/drawing/2016/ink" xmlns:am3d="http://schemas.microsoft.com/office/drawing/2017/model3d" xmlns:o="urn:schemas-microsoft-com:office:office" xmlns:oel="http://schemas.microsoft.com/office/2019/extlst" xmlns:r="http://schemas.openxmlformats.org/officeDocument/2006/relationships" xmlns:m="http://schemas.openxmlformats.org/officeDocument/2006/math" xmlns:v="urn:schemas-microsoft-com:vml" xmlns:wp14="http://schemas.microsoft.com/office/word/2010/wordprocessingDrawing" xmlns:wp="http://schemas.openxmlformats.org/drawingml/2006/wordprocessingDrawing" xmlns:w10="urn:schemas-microsoft-com:office:word" xmlns:w="http://schemas.openxmlformats.org/wordprocessingml/2006/main" xmlns:w14="http://schemas.microsoft.com/office/word/2010/wordml" xmlns:w15="http://schemas.microsoft.com/office/word/2012/wordml" xmlns:w16cex="http://schemas.microsoft.com/office/word/2018/wordml/cex" xmlns:w16cid="http://schemas.microsoft.com/office/word/2016/wordml/cid" xmlns:w16="http://schemas.microsoft.com/office/word/2018/wordml" xmlns:w16du="http://schemas.microsoft.com/office/word/2023/wordml/word16du" xmlns:w16sdtdh="http://schemas.microsoft.com/office/word/2020/wordml/sdtdatahash" xmlns:w16sdtfl="http://schemas.microsoft.com/office/word/2024/wordml/sdtformatlock" xmlns:w16se="http://schemas.microsoft.com/office/word/2015/wordml/symex" xmlns:wpg="http://schemas.microsoft.com/office/word/2010/wordprocessingGroup" xmlns:wpi="http://schemas.microsoft.com/office/word/2010/wordprocessingInk" xmlns:wne="http://schemas.microsoft.com/office/word/2006/wordml" xmlns:wps="http://schemas.microsoft.com/office/word/2010/wordprocessingShape" mc:Ignorable="w14 w15 w16se w16cid w16 w16cex w16sdtdh w16sdtfl w16du wp14">
+  <w:numPicBullet w:numPicBulletId="0">
+    <w:pict>
+      <v:rect id="_x0000_i1030" style="width:0;height:1.5pt" o:hralign="center" o:bullet="t" o:hrstd="t" o:hr="t" fillcolor="#a0a0a0" stroked="f"/>
+    </w:pict>
+  </w:numPicBullet>
   <w:abstractNum w:abstractNumId="0" w15:restartNumberingAfterBreak="0">
     <w:nsid w:val="1220139C"/>
     <w:multiLevelType w:val="multilevel"/>
@@ -2075,6 +2102,147 @@
     </w:lvl>
   </w:abstractNum>
   <w:abstractNum w:abstractNumId="2" w15:restartNumberingAfterBreak="0">
+    <w:nsid w:val="40AE0451"/>
+    <w:multiLevelType w:val="hybridMultilevel"/>
+    <w:tmpl w:val="ACDAC8C2"/>
+    <w:lvl w:ilvl="0" w:tplc="58F2D79E">
+      <w:start w:val="1"/>
+      <w:numFmt w:val="bullet"/>
+      <w:lvlText w:val=""/>
+      <w:lvlPicBulletId w:val="0"/>
+      <w:lvlJc w:val="left"/>
+      <w:pPr>
+        <w:tabs>
+          <w:tab w:val="num" w:pos="720"/>
+        </w:tabs>
+        <w:ind w:left="720" w:hanging="360"/>
+      </w:pPr>
+      <w:rPr>
+        <w:rFonts w:ascii="Symbol" w:hAnsi="Symbol" w:hint="default"/>
+      </w:rPr>
+    </w:lvl>
+    <w:lvl w:ilvl="1" w:tplc="4BA8FCE2" w:tentative="1">
+      <w:start w:val="1"/>
+      <w:numFmt w:val="bullet"/>
+      <w:lvlText w:val=""/>
+      <w:lvlJc w:val="left"/>
+      <w:pPr>
+        <w:tabs>
+          <w:tab w:val="num" w:pos="1440"/>
+        </w:tabs>
+        <w:ind w:left="1440" w:hanging="360"/>
+      </w:pPr>
+      <w:rPr>
+        <w:rFonts w:ascii="Symbol" w:hAnsi="Symbol" w:hint="default"/>
+      </w:rPr>
+    </w:lvl>
+    <w:lvl w:ilvl="2" w:tplc="1E287062" w:tentative="1">
+      <w:start w:val="1"/>
+      <w:numFmt w:val="bullet"/>
+      <w:lvlText w:val=""/>
+      <w:lvlJc w:val="left"/>
+      <w:pPr>
+        <w:tabs>
+          <w:tab w:val="num" w:pos="2160"/>
+        </w:tabs>
+        <w:ind w:left="2160" w:hanging="360"/>
+      </w:pPr>
+      <w:rPr>
+        <w:rFonts w:ascii="Symbol" w:hAnsi="Symbol" w:hint="default"/>
+      </w:rPr>
+    </w:lvl>
+    <w:lvl w:ilvl="3" w:tplc="FA6A766E" w:tentative="1">
+      <w:start w:val="1"/>
+      <w:numFmt w:val="bullet"/>
+      <w:lvlText w:val=""/>
+      <w:lvlJc w:val="left"/>
+      <w:pPr>
+        <w:tabs>
+          <w:tab w:val="num" w:pos="2880"/>
+        </w:tabs>
+        <w:ind w:left="2880" w:hanging="360"/>
+      </w:pPr>
+      <w:rPr>
+        <w:rFonts w:ascii="Symbol" w:hAnsi="Symbol" w:hint="default"/>
+      </w:rPr>
+    </w:lvl>
+    <w:lvl w:ilvl="4" w:tplc="F2C865CC" w:tentative="1">
+      <w:start w:val="1"/>
+      <w:numFmt w:val="bullet"/>
+      <w:lvlText w:val=""/>
+      <w:lvlJc w:val="left"/>
+      <w:pPr>
+        <w:tabs>
+          <w:tab w:val="num" w:pos="3600"/>
+        </w:tabs>
+        <w:ind w:left="3600" w:hanging="360"/>
+      </w:pPr>
+      <w:rPr>
+        <w:rFonts w:ascii="Symbol" w:hAnsi="Symbol" w:hint="default"/>
+      </w:rPr>
+    </w:lvl>
+    <w:lvl w:ilvl="5" w:tplc="9BF69594" w:tentative="1">
+      <w:start w:val="1"/>
+      <w:numFmt w:val="bullet"/>
+      <w:lvlText w:val=""/>
+      <w:lvlJc w:val="left"/>
+      <w:pPr>
+        <w:tabs>
+          <w:tab w:val="num" w:pos="4320"/>
+        </w:tabs>
+        <w:ind w:left="4320" w:hanging="360"/>
+      </w:pPr>
+      <w:rPr>
+        <w:rFonts w:ascii="Symbol" w:hAnsi="Symbol" w:hint="default"/>
+      </w:rPr>
+    </w:lvl>
+    <w:lvl w:ilvl="6" w:tplc="E3ACF1AE" w:tentative="1">
+      <w:start w:val="1"/>
+      <w:numFmt w:val="bullet"/>
+      <w:lvlText w:val=""/>
+      <w:lvlJc w:val="left"/>
+      <w:pPr>
+        <w:tabs>
+          <w:tab w:val="num" w:pos="5040"/>
+        </w:tabs>
+        <w:ind w:left="5040" w:hanging="360"/>
+      </w:pPr>
+      <w:rPr>
+        <w:rFonts w:ascii="Symbol" w:hAnsi="Symbol" w:hint="default"/>
+      </w:rPr>
+    </w:lvl>
+    <w:lvl w:ilvl="7" w:tplc="4EFED2BC" w:tentative="1">
+      <w:start w:val="1"/>
+      <w:numFmt w:val="bullet"/>
+      <w:lvlText w:val=""/>
+      <w:lvlJc w:val="left"/>
+      <w:pPr>
+        <w:tabs>
+          <w:tab w:val="num" w:pos="5760"/>
+        </w:tabs>
+        <w:ind w:left="5760" w:hanging="360"/>
+      </w:pPr>
+      <w:rPr>
+        <w:rFonts w:ascii="Symbol" w:hAnsi="Symbol" w:hint="default"/>
+      </w:rPr>
+    </w:lvl>
+    <w:lvl w:ilvl="8" w:tplc="1AEAEB12" w:tentative="1">
+      <w:start w:val="1"/>
+      <w:numFmt w:val="bullet"/>
+      <w:lvlText w:val=""/>
+      <w:lvlJc w:val="left"/>
+      <w:pPr>
+        <w:tabs>
+          <w:tab w:val="num" w:pos="6480"/>
+        </w:tabs>
+        <w:ind w:left="6480" w:hanging="360"/>
+      </w:pPr>
+      <w:rPr>
+        <w:rFonts w:ascii="Symbol" w:hAnsi="Symbol" w:hint="default"/>
+      </w:rPr>
+    </w:lvl>
+  </w:abstractNum>
+  <w:abstractNum w:abstractNumId="3" w15:restartNumberingAfterBreak="0">
     <w:nsid w:val="466376FE"/>
     <w:multiLevelType w:val="multilevel"/>
     <w:tmpl w:val="9F6A47EE"/>
@@ -2223,7 +2391,7 @@
       </w:rPr>
     </w:lvl>
   </w:abstractNum>
-  <w:abstractNum w:abstractNumId="3" w15:restartNumberingAfterBreak="0">
+  <w:abstractNum w:abstractNumId="4" w15:restartNumberingAfterBreak="0">
     <w:nsid w:val="6BB677C4"/>
     <w:multiLevelType w:val="multilevel"/>
     <w:tmpl w:val="F3D83646"/>
@@ -2372,7 +2540,7 @@
       </w:rPr>
     </w:lvl>
   </w:abstractNum>
-  <w:abstractNum w:abstractNumId="4" w15:restartNumberingAfterBreak="0">
+  <w:abstractNum w:abstractNumId="5" w15:restartNumberingAfterBreak="0">
     <w:nsid w:val="732176D5"/>
     <w:multiLevelType w:val="multilevel"/>
     <w:tmpl w:val="232A5662"/>
@@ -2521,7 +2689,7 @@
       </w:rPr>
     </w:lvl>
   </w:abstractNum>
-  <w:abstractNum w:abstractNumId="5" w15:restartNumberingAfterBreak="0">
+  <w:abstractNum w:abstractNumId="6" w15:restartNumberingAfterBreak="0">
     <w:nsid w:val="76696E5B"/>
     <w:multiLevelType w:val="multilevel"/>
     <w:tmpl w:val="CE566848"/>
@@ -2674,19 +2842,22 @@
     <w:abstractNumId w:val="0"/>
   </w:num>
   <w:num w:numId="2" w16cid:durableId="2103143662">
+    <w:abstractNumId w:val="6"/>
+  </w:num>
+  <w:num w:numId="3" w16cid:durableId="883717952">
     <w:abstractNumId w:val="5"/>
   </w:num>
-  <w:num w:numId="3" w16cid:durableId="883717952">
-    <w:abstractNumId w:val="4"/>
-  </w:num>
   <w:num w:numId="4" w16cid:durableId="1724064279">
-    <w:abstractNumId w:val="2"/>
+    <w:abstractNumId w:val="3"/>
   </w:num>
   <w:num w:numId="5" w16cid:durableId="1978294999">
     <w:abstractNumId w:val="1"/>
   </w:num>
   <w:num w:numId="6" w16cid:durableId="1038580027">
-    <w:abstractNumId w:val="3"/>
+    <w:abstractNumId w:val="4"/>
+  </w:num>
+  <w:num w:numId="7" w16cid:durableId="1362979018">
+    <w:abstractNumId w:val="2"/>
   </w:num>
 </w:numbering>
 </file>
@@ -3294,7 +3465,6 @@
   <w:style w:type="character" w:default="1" w:styleId="DefaultParagraphFont">
     <w:name w:val="Default Paragraph Font"/>
     <w:uiPriority w:val="1"/>
-    <w:semiHidden/>
     <w:unhideWhenUsed/>
   </w:style>
   <w:style w:type="table" w:default="1" w:styleId="TableNormal">

</xml_diff>